<commit_message>
Updated resume and css to be slightly lighter black
</commit_message>
<xml_diff>
--- a/public/file/maxrchung-resume-redacted.docx
+++ b/public/file/maxrchung-resume-redacted.docx
@@ -2,6 +2,7 @@
 <file path=word/document.xml><?xml version="1.0" encoding="utf-8"?>
 <w:document xmlns:wpc="http://schemas.microsoft.com/office/word/2010/wordprocessingCanvas" xmlns:mc="http://schemas.openxmlformats.org/markup-compatibility/2006" xmlns:o="urn:schemas-microsoft-com:office:office" xmlns:r="http://schemas.openxmlformats.org/officeDocument/2006/relationships" xmlns:m="http://schemas.openxmlformats.org/officeDocument/2006/math" xmlns:v="urn:schemas-microsoft-com:vml" xmlns:wp14="http://schemas.microsoft.com/office/word/2010/wordprocessingDrawing" xmlns:wp="http://schemas.openxmlformats.org/drawingml/2006/wordprocessingDrawing" xmlns:w10="urn:schemas-microsoft-com:office:word" xmlns:w="http://schemas.openxmlformats.org/wordprocessingml/2006/main" xmlns:w14="http://schemas.microsoft.com/office/word/2010/wordml" xmlns:wpg="http://schemas.microsoft.com/office/word/2010/wordprocessingGroup" xmlns:wpi="http://schemas.microsoft.com/office/word/2010/wordprocessingInk" xmlns:wne="http://schemas.microsoft.com/office/word/2006/wordml" xmlns:wps="http://schemas.microsoft.com/office/word/2010/wordprocessingShape" mc:Ignorable="w14 wp14">
   <w:body>
+    <w:bookmarkStart w:id="0" w:name="_GoBack"/>
     <w:p>
       <w:pPr>
         <w:pStyle w:val="NoSpacing"/>
@@ -12,7 +13,8 @@
           <w:tab w:val="center" w:pos="4680"/>
           <w:tab w:val="right" w:pos="9360"/>
         </w:tabs>
-        <w:spacing w:line="266" w:lineRule="exact"/>
+        <w:spacing w:line="250" w:lineRule="exact"/>
+        <w:contextualSpacing/>
         <w:jc w:val="center"/>
         <w:rPr>
           <w:rFonts w:ascii="Arial" w:hAnsi="Arial" w:cs="Arial"/>
@@ -20,6 +22,39 @@
           <w:szCs w:val="24"/>
         </w:rPr>
       </w:pPr>
+      <w:r>
+        <w:fldChar w:fldCharType="begin"/>
+      </w:r>
+      <w:r>
+        <w:instrText xml:space="preserve"> HYPERLINK "mailto:maxrchung@gmail.com" </w:instrText>
+      </w:r>
+      <w:r>
+        <w:fldChar w:fldCharType="separate"/>
+      </w:r>
+      <w:r>
+        <w:rPr>
+          <w:rStyle w:val="Hyperlink"/>
+          <w:rFonts w:ascii="Arial" w:hAnsi="Arial" w:cs="Arial"/>
+          <w:b/>
+          <w:color w:val="auto"/>
+          <w:sz w:val="32"/>
+          <w:szCs w:val="32"/>
+          <w:u w:val="none"/>
+        </w:rPr>
+        <w:t>Max</w:t>
+      </w:r>
+      <w:r>
+        <w:rPr>
+          <w:rStyle w:val="Hyperlink"/>
+          <w:rFonts w:ascii="Arial" w:hAnsi="Arial" w:cs="Arial"/>
+          <w:b/>
+          <w:color w:val="auto"/>
+          <w:sz w:val="32"/>
+          <w:szCs w:val="32"/>
+          <w:u w:val="none"/>
+        </w:rPr>
+        <w:fldChar w:fldCharType="end"/>
+      </w:r>
       <w:r>
         <w:rPr>
           <w:rFonts w:ascii="Arial" w:hAnsi="Arial" w:cs="Arial"/>
@@ -27,7 +62,25 @@
           <w:sz w:val="32"/>
           <w:szCs w:val="32"/>
         </w:rPr>
-        <w:t>Max Robert Chung</w:t>
+        <w:t xml:space="preserve"> </w:t>
+      </w:r>
+      <w:r>
+        <w:rPr>
+          <w:rFonts w:ascii="Arial" w:hAnsi="Arial" w:cs="Arial"/>
+          <w:b/>
+          <w:sz w:val="32"/>
+          <w:szCs w:val="32"/>
+        </w:rPr>
+        <w:t xml:space="preserve">Robert </w:t>
+      </w:r>
+      <w:r>
+        <w:rPr>
+          <w:rFonts w:ascii="Arial" w:hAnsi="Arial" w:cs="Arial"/>
+          <w:b/>
+          <w:sz w:val="32"/>
+          <w:szCs w:val="32"/>
+        </w:rPr>
+        <w:t>Chung</w:t>
       </w:r>
     </w:p>
     <w:p>
@@ -40,11 +93,10 @@
           <w:tab w:val="center" w:pos="4680"/>
           <w:tab w:val="right" w:pos="9360"/>
         </w:tabs>
-        <w:spacing w:line="266" w:lineRule="exact"/>
-        <w:rPr>
-          <w:rFonts w:ascii="Arial" w:hAnsi="Arial" w:cs="Arial"/>
-          <w:sz w:val="24"/>
-          <w:szCs w:val="24"/>
+        <w:spacing w:line="250" w:lineRule="exact"/>
+        <w:contextualSpacing/>
+        <w:rPr>
+          <w:b/>
         </w:rPr>
       </w:pPr>
       <w:r>
@@ -74,6 +126,15 @@
         </w:rPr>
         <w:tab/>
       </w:r>
+      <w:r>
+        <w:rPr>
+          <w:rFonts w:ascii="Arial" w:hAnsi="Arial" w:cs="Arial"/>
+          <w:b/>
+          <w:sz w:val="24"/>
+          <w:szCs w:val="24"/>
+        </w:rPr>
+        <w:t xml:space="preserve"> </w:t>
+      </w:r>
     </w:p>
     <w:p>
       <w:pPr>
@@ -85,7 +146,8 @@
           <w:tab w:val="center" w:pos="4680"/>
           <w:tab w:val="right" w:pos="9360"/>
         </w:tabs>
-        <w:spacing w:line="266" w:lineRule="exact"/>
+        <w:spacing w:line="250" w:lineRule="exact"/>
+        <w:contextualSpacing/>
       </w:pPr>
       <w:r>
         <w:rPr>
@@ -118,7 +180,7 @@
     <w:p>
       <w:pPr>
         <w:pStyle w:val="NoSpacing"/>
-        <w:spacing w:line="266" w:lineRule="exact"/>
+        <w:spacing w:line="250" w:lineRule="exact"/>
         <w:contextualSpacing/>
         <w:rPr>
           <w:rFonts w:ascii="Arial" w:hAnsi="Arial" w:cs="Arial"/>
@@ -165,7 +227,7 @@
         <w:pBdr>
           <w:bottom w:val="single" w:sz="12" w:space="1" w:color="auto"/>
         </w:pBdr>
-        <w:spacing w:line="266" w:lineRule="exact"/>
+        <w:spacing w:line="250" w:lineRule="exact"/>
         <w:contextualSpacing/>
         <w:rPr>
           <w:rFonts w:ascii="Arial" w:hAnsi="Arial" w:cs="Arial"/>
@@ -190,7 +252,7 @@
         <w:tabs>
           <w:tab w:val="right" w:pos="9360"/>
         </w:tabs>
-        <w:spacing w:line="266" w:lineRule="exact"/>
+        <w:spacing w:line="250" w:lineRule="exact"/>
         <w:contextualSpacing/>
         <w:rPr>
           <w:rFonts w:ascii="Arial" w:hAnsi="Arial" w:cs="Arial"/>
@@ -205,7 +267,7 @@
           <w:szCs w:val="24"/>
           <w:u w:val="single"/>
         </w:rPr>
-        <w:t>Blizzard Entertainment</w:t>
+        <w:t>Biometrics4ALL</w:t>
       </w:r>
       <w:r>
         <w:rPr>
@@ -222,31 +284,7 @@
           <w:sz w:val="24"/>
           <w:szCs w:val="24"/>
         </w:rPr>
-        <w:t>Jun. 2015 –</w:t>
-      </w:r>
-      <w:r>
-        <w:rPr>
-          <w:rFonts w:ascii="Arial" w:hAnsi="Arial" w:cs="Arial"/>
-          <w:sz w:val="24"/>
-          <w:szCs w:val="24"/>
-        </w:rPr>
-        <w:t xml:space="preserve"> </w:t>
-      </w:r>
-      <w:r>
-        <w:rPr>
-          <w:rFonts w:ascii="Arial" w:hAnsi="Arial" w:cs="Arial"/>
-          <w:sz w:val="24"/>
-          <w:szCs w:val="24"/>
-        </w:rPr>
-        <w:t>Sep. 2015</w:t>
-      </w:r>
-      <w:r>
-        <w:rPr>
-          <w:rFonts w:ascii="Arial" w:hAnsi="Arial" w:cs="Arial"/>
-          <w:sz w:val="24"/>
-          <w:szCs w:val="24"/>
-        </w:rPr>
-        <w:softHyphen/>
+        <w:t>Jun. 2016 – Present</w:t>
       </w:r>
     </w:p>
     <w:p>
@@ -255,7 +293,7 @@
         <w:tabs>
           <w:tab w:val="right" w:pos="9360"/>
         </w:tabs>
-        <w:spacing w:line="266" w:lineRule="exact"/>
+        <w:spacing w:line="250" w:lineRule="exact"/>
         <w:contextualSpacing/>
         <w:rPr>
           <w:rFonts w:ascii="Arial" w:hAnsi="Arial" w:cs="Arial"/>
@@ -271,7 +309,7 @@
           <w:sz w:val="24"/>
           <w:szCs w:val="24"/>
         </w:rPr>
-        <w:t>Software Engineer Intern</w:t>
+        <w:t>Quality Control Engineer</w:t>
       </w:r>
       <w:r>
         <w:rPr>
@@ -290,7 +328,7 @@
           <w:tab w:val="clear" w:pos="360"/>
           <w:tab w:val="num" w:pos="720"/>
         </w:tabs>
-        <w:spacing w:line="266" w:lineRule="exact"/>
+        <w:spacing w:line="250" w:lineRule="exact"/>
         <w:ind w:left="720"/>
         <w:rPr>
           <w:rFonts w:ascii="Arial" w:hAnsi="Arial" w:cs="Arial"/>
@@ -304,31 +342,63 @@
           <w:sz w:val="24"/>
           <w:szCs w:val="24"/>
         </w:rPr>
-        <w:t>Helped develop</w:t>
-      </w:r>
-      <w:r>
-        <w:rPr>
-          <w:rFonts w:ascii="Arial" w:hAnsi="Arial" w:cs="Arial"/>
-          <w:sz w:val="24"/>
-          <w:szCs w:val="24"/>
-        </w:rPr>
-        <w:t xml:space="preserve"> internal </w:t>
-      </w:r>
-      <w:r>
-        <w:rPr>
-          <w:rFonts w:ascii="Arial" w:hAnsi="Arial" w:cs="Arial"/>
-          <w:sz w:val="24"/>
-          <w:szCs w:val="24"/>
-        </w:rPr>
-        <w:t>website</w:t>
-      </w:r>
-      <w:r>
-        <w:rPr>
-          <w:rFonts w:ascii="Arial" w:hAnsi="Arial" w:cs="Arial"/>
-          <w:sz w:val="24"/>
-          <w:szCs w:val="24"/>
-        </w:rPr>
-        <w:t>s</w:t>
+        <w:t>Configure applications</w:t>
+      </w:r>
+      <w:r>
+        <w:rPr>
+          <w:rFonts w:ascii="Arial" w:hAnsi="Arial" w:cs="Arial"/>
+          <w:sz w:val="24"/>
+          <w:szCs w:val="24"/>
+        </w:rPr>
+        <w:t>,</w:t>
+      </w:r>
+      <w:r>
+        <w:rPr>
+          <w:rFonts w:ascii="Arial" w:hAnsi="Arial" w:cs="Arial"/>
+          <w:sz w:val="24"/>
+          <w:szCs w:val="24"/>
+        </w:rPr>
+        <w:t xml:space="preserve"> write/</w:t>
+      </w:r>
+      <w:r>
+        <w:rPr>
+          <w:rFonts w:ascii="Arial" w:hAnsi="Arial" w:cs="Arial"/>
+          <w:sz w:val="24"/>
+          <w:szCs w:val="24"/>
+        </w:rPr>
+        <w:t>execute</w:t>
+      </w:r>
+      <w:r>
+        <w:rPr>
+          <w:rFonts w:ascii="Arial" w:hAnsi="Arial" w:cs="Arial"/>
+          <w:sz w:val="24"/>
+          <w:szCs w:val="24"/>
+        </w:rPr>
+        <w:t xml:space="preserve"> test cases</w:t>
+      </w:r>
+      <w:r>
+        <w:rPr>
+          <w:rFonts w:ascii="Arial" w:hAnsi="Arial" w:cs="Arial"/>
+          <w:sz w:val="24"/>
+          <w:szCs w:val="24"/>
+        </w:rPr>
+        <w:t>,</w:t>
+      </w:r>
+      <w:r>
+        <w:rPr>
+          <w:rFonts w:ascii="Arial" w:hAnsi="Arial" w:cs="Arial"/>
+          <w:sz w:val="24"/>
+          <w:szCs w:val="24"/>
+        </w:rPr>
+        <w:t xml:space="preserve"> code </w:t>
+      </w:r>
+      <w:r>
+        <w:rPr>
+          <w:rFonts w:ascii="Arial" w:hAnsi="Arial" w:cs="Arial"/>
+          <w:sz w:val="24"/>
+          <w:szCs w:val="24"/>
+        </w:rPr>
+        <w:t>business rule delegates</w:t>
       </w:r>
     </w:p>
     <w:p>
@@ -338,7 +408,7 @@
           <w:tab w:val="clear" w:pos="360"/>
           <w:tab w:val="num" w:pos="720"/>
         </w:tabs>
-        <w:spacing w:line="266" w:lineRule="exact"/>
+        <w:spacing w:line="250" w:lineRule="exact"/>
         <w:ind w:left="720"/>
         <w:rPr>
           <w:rFonts w:ascii="Arial" w:hAnsi="Arial" w:cs="Arial"/>
@@ -352,7 +422,7 @@
           <w:sz w:val="24"/>
           <w:szCs w:val="24"/>
         </w:rPr>
-        <w:t>Frameworks used:</w:t>
+        <w:t>Used:</w:t>
       </w:r>
       <w:r>
         <w:rPr>
@@ -368,49 +438,15 @@
           <w:sz w:val="24"/>
           <w:szCs w:val="24"/>
         </w:rPr>
-        <w:t xml:space="preserve">ASP.NET, </w:t>
-      </w:r>
-      <w:r>
-        <w:rPr>
-          <w:rFonts w:ascii="Arial" w:hAnsi="Arial" w:cs="Arial"/>
-          <w:sz w:val="24"/>
-          <w:szCs w:val="24"/>
-        </w:rPr>
-        <w:t>MVC</w:t>
-      </w:r>
-      <w:r>
-        <w:rPr>
-          <w:rFonts w:ascii="Arial" w:hAnsi="Arial" w:cs="Arial"/>
-          <w:sz w:val="24"/>
-          <w:szCs w:val="24"/>
-        </w:rPr>
-        <w:t>, Nest/</w:t>
-      </w:r>
-      <w:proofErr w:type="spellStart"/>
-      <w:r>
-        <w:rPr>
-          <w:rFonts w:ascii="Arial" w:hAnsi="Arial" w:cs="Arial"/>
-          <w:sz w:val="24"/>
-          <w:szCs w:val="24"/>
-        </w:rPr>
-        <w:t>Elasticsearch</w:t>
-      </w:r>
-      <w:proofErr w:type="spellEnd"/>
-      <w:r>
-        <w:rPr>
-          <w:rFonts w:ascii="Arial" w:hAnsi="Arial" w:cs="Arial"/>
-          <w:sz w:val="24"/>
-          <w:szCs w:val="24"/>
-        </w:rPr>
-        <w:t xml:space="preserve">, </w:t>
-      </w:r>
-      <w:r>
-        <w:rPr>
-          <w:rFonts w:ascii="Arial" w:hAnsi="Arial" w:cs="Arial"/>
-          <w:sz w:val="24"/>
-          <w:szCs w:val="24"/>
-        </w:rPr>
-        <w:t>Kendo UI</w:t>
+        <w:t xml:space="preserve">VB.NET, </w:t>
+      </w:r>
+      <w:r>
+        <w:rPr>
+          <w:rFonts w:ascii="Arial" w:hAnsi="Arial" w:cs="Arial"/>
+          <w:sz w:val="24"/>
+          <w:szCs w:val="24"/>
+        </w:rPr>
+        <w:t>Visual Studio, Excel, XML</w:t>
       </w:r>
     </w:p>
     <w:p>
@@ -419,7 +455,293 @@
         <w:tabs>
           <w:tab w:val="right" w:pos="9360"/>
         </w:tabs>
-        <w:spacing w:line="266" w:lineRule="exact"/>
+        <w:spacing w:line="250" w:lineRule="exact"/>
+        <w:contextualSpacing/>
+        <w:rPr>
+          <w:rFonts w:ascii="Arial" w:hAnsi="Arial" w:cs="Arial"/>
+          <w:sz w:val="24"/>
+          <w:szCs w:val="24"/>
+        </w:rPr>
+      </w:pPr>
+      <w:r>
+        <w:rPr>
+          <w:rFonts w:ascii="Arial" w:hAnsi="Arial" w:cs="Arial"/>
+          <w:sz w:val="24"/>
+          <w:szCs w:val="24"/>
+          <w:u w:val="single"/>
+        </w:rPr>
+        <w:t>Blizzard Entertainment</w:t>
+      </w:r>
+      <w:r>
+        <w:rPr>
+          <w:rFonts w:ascii="Arial" w:hAnsi="Arial" w:cs="Arial"/>
+          <w:b/>
+          <w:sz w:val="24"/>
+          <w:szCs w:val="24"/>
+        </w:rPr>
+        <w:tab/>
+      </w:r>
+      <w:r>
+        <w:rPr>
+          <w:rFonts w:ascii="Arial" w:hAnsi="Arial" w:cs="Arial"/>
+          <w:sz w:val="24"/>
+          <w:szCs w:val="24"/>
+        </w:rPr>
+        <w:t>Jun. 2015 –</w:t>
+      </w:r>
+      <w:r>
+        <w:rPr>
+          <w:rFonts w:ascii="Arial" w:hAnsi="Arial" w:cs="Arial"/>
+          <w:sz w:val="24"/>
+          <w:szCs w:val="24"/>
+        </w:rPr>
+        <w:t xml:space="preserve"> </w:t>
+      </w:r>
+      <w:r>
+        <w:rPr>
+          <w:rFonts w:ascii="Arial" w:hAnsi="Arial" w:cs="Arial"/>
+          <w:sz w:val="24"/>
+          <w:szCs w:val="24"/>
+        </w:rPr>
+        <w:t>Sep. 2015</w:t>
+      </w:r>
+      <w:r>
+        <w:rPr>
+          <w:rFonts w:ascii="Arial" w:hAnsi="Arial" w:cs="Arial"/>
+          <w:sz w:val="24"/>
+          <w:szCs w:val="24"/>
+        </w:rPr>
+        <w:softHyphen/>
+      </w:r>
+    </w:p>
+    <w:p>
+      <w:pPr>
+        <w:pStyle w:val="NoSpacing"/>
+        <w:tabs>
+          <w:tab w:val="right" w:pos="9360"/>
+        </w:tabs>
+        <w:spacing w:line="250" w:lineRule="exact"/>
+        <w:contextualSpacing/>
+        <w:rPr>
+          <w:rFonts w:ascii="Arial" w:hAnsi="Arial" w:cs="Arial"/>
+          <w:sz w:val="24"/>
+          <w:szCs w:val="24"/>
+        </w:rPr>
+      </w:pPr>
+      <w:r>
+        <w:rPr>
+          <w:rFonts w:ascii="Arial" w:hAnsi="Arial" w:cs="Arial"/>
+          <w:i/>
+          <w:sz w:val="24"/>
+          <w:szCs w:val="24"/>
+        </w:rPr>
+        <w:t>Software Engineer Intern</w:t>
+      </w:r>
+      <w:r>
+        <w:rPr>
+          <w:rFonts w:ascii="Arial" w:hAnsi="Arial" w:cs="Arial"/>
+          <w:i/>
+          <w:sz w:val="24"/>
+          <w:szCs w:val="24"/>
+        </w:rPr>
+        <w:tab/>
+      </w:r>
+    </w:p>
+    <w:p>
+      <w:pPr>
+        <w:pStyle w:val="ListBullet"/>
+        <w:tabs>
+          <w:tab w:val="clear" w:pos="360"/>
+          <w:tab w:val="num" w:pos="720"/>
+        </w:tabs>
+        <w:spacing w:line="250" w:lineRule="exact"/>
+        <w:ind w:left="720"/>
+        <w:rPr>
+          <w:rFonts w:ascii="Arial" w:hAnsi="Arial" w:cs="Arial"/>
+          <w:sz w:val="24"/>
+          <w:szCs w:val="24"/>
+        </w:rPr>
+      </w:pPr>
+      <w:r>
+        <w:rPr>
+          <w:rFonts w:ascii="Arial" w:hAnsi="Arial" w:cs="Arial"/>
+          <w:sz w:val="24"/>
+          <w:szCs w:val="24"/>
+        </w:rPr>
+        <w:t xml:space="preserve">Developed a new internal </w:t>
+      </w:r>
+      <w:r>
+        <w:rPr>
+          <w:rFonts w:ascii="Arial" w:hAnsi="Arial" w:cs="Arial"/>
+          <w:sz w:val="24"/>
+          <w:szCs w:val="24"/>
+        </w:rPr>
+        <w:t>website</w:t>
+      </w:r>
+    </w:p>
+    <w:p>
+      <w:pPr>
+        <w:pStyle w:val="ListBullet"/>
+        <w:tabs>
+          <w:tab w:val="clear" w:pos="360"/>
+          <w:tab w:val="num" w:pos="720"/>
+        </w:tabs>
+        <w:spacing w:line="250" w:lineRule="exact"/>
+        <w:ind w:left="720"/>
+        <w:rPr>
+          <w:rFonts w:ascii="Arial" w:hAnsi="Arial" w:cs="Arial"/>
+          <w:sz w:val="24"/>
+          <w:szCs w:val="24"/>
+        </w:rPr>
+      </w:pPr>
+      <w:r>
+        <w:rPr>
+          <w:rFonts w:ascii="Arial" w:hAnsi="Arial" w:cs="Arial"/>
+          <w:sz w:val="24"/>
+          <w:szCs w:val="24"/>
+        </w:rPr>
+        <w:t>Frameworks used:</w:t>
+      </w:r>
+      <w:r>
+        <w:rPr>
+          <w:rFonts w:ascii="Arial" w:hAnsi="Arial" w:cs="Arial"/>
+          <w:sz w:val="24"/>
+          <w:szCs w:val="24"/>
+        </w:rPr>
+        <w:t xml:space="preserve"> </w:t>
+      </w:r>
+      <w:r>
+        <w:rPr>
+          <w:rFonts w:ascii="Arial" w:hAnsi="Arial" w:cs="Arial"/>
+          <w:sz w:val="24"/>
+          <w:szCs w:val="24"/>
+        </w:rPr>
+        <w:t xml:space="preserve">ASP.NET, </w:t>
+      </w:r>
+      <w:r>
+        <w:rPr>
+          <w:rFonts w:ascii="Arial" w:hAnsi="Arial" w:cs="Arial"/>
+          <w:sz w:val="24"/>
+          <w:szCs w:val="24"/>
+        </w:rPr>
+        <w:t>MVC</w:t>
+      </w:r>
+      <w:r>
+        <w:rPr>
+          <w:rFonts w:ascii="Arial" w:hAnsi="Arial" w:cs="Arial"/>
+          <w:sz w:val="24"/>
+          <w:szCs w:val="24"/>
+        </w:rPr>
+        <w:t>, Kendo UI, N</w:t>
+      </w:r>
+      <w:r>
+        <w:rPr>
+          <w:rFonts w:ascii="Arial" w:hAnsi="Arial" w:cs="Arial"/>
+          <w:sz w:val="24"/>
+          <w:szCs w:val="24"/>
+        </w:rPr>
+        <w:t>EST</w:t>
+      </w:r>
+      <w:r>
+        <w:rPr>
+          <w:rFonts w:ascii="Arial" w:hAnsi="Arial" w:cs="Arial"/>
+          <w:sz w:val="24"/>
+          <w:szCs w:val="24"/>
+        </w:rPr>
+        <w:t>/</w:t>
+      </w:r>
+      <w:proofErr w:type="spellStart"/>
+      <w:r>
+        <w:rPr>
+          <w:rFonts w:ascii="Arial" w:hAnsi="Arial" w:cs="Arial"/>
+          <w:sz w:val="24"/>
+          <w:szCs w:val="24"/>
+        </w:rPr>
+        <w:t>Elasticsearch</w:t>
+      </w:r>
+      <w:proofErr w:type="spellEnd"/>
+    </w:p>
+    <w:p>
+      <w:pPr>
+        <w:pStyle w:val="ListBullet"/>
+        <w:tabs>
+          <w:tab w:val="clear" w:pos="360"/>
+          <w:tab w:val="num" w:pos="720"/>
+        </w:tabs>
+        <w:spacing w:line="250" w:lineRule="exact"/>
+        <w:ind w:left="720"/>
+        <w:rPr>
+          <w:rFonts w:ascii="Arial" w:hAnsi="Arial" w:cs="Arial"/>
+          <w:sz w:val="24"/>
+          <w:szCs w:val="24"/>
+        </w:rPr>
+      </w:pPr>
+      <w:r>
+        <w:rPr>
+          <w:rFonts w:ascii="Arial" w:hAnsi="Arial" w:cs="Arial"/>
+          <w:sz w:val="24"/>
+          <w:szCs w:val="24"/>
+        </w:rPr>
+        <w:t>Languages: C#,</w:t>
+      </w:r>
+      <w:r>
+        <w:rPr>
+          <w:rFonts w:ascii="Arial" w:hAnsi="Arial" w:cs="Arial"/>
+          <w:sz w:val="24"/>
+          <w:szCs w:val="24"/>
+        </w:rPr>
+        <w:t xml:space="preserve"> HTML, Less</w:t>
+      </w:r>
+      <w:r>
+        <w:rPr>
+          <w:rFonts w:ascii="Arial" w:hAnsi="Arial" w:cs="Arial"/>
+          <w:sz w:val="24"/>
+          <w:szCs w:val="24"/>
+        </w:rPr>
+        <w:t>.js</w:t>
+      </w:r>
+      <w:r>
+        <w:rPr>
+          <w:rFonts w:ascii="Arial" w:hAnsi="Arial" w:cs="Arial"/>
+          <w:sz w:val="24"/>
+          <w:szCs w:val="24"/>
+        </w:rPr>
+        <w:t xml:space="preserve">/CSS, </w:t>
+      </w:r>
+      <w:proofErr w:type="spellStart"/>
+      <w:r>
+        <w:rPr>
+          <w:rFonts w:ascii="Arial" w:hAnsi="Arial" w:cs="Arial"/>
+          <w:sz w:val="24"/>
+          <w:szCs w:val="24"/>
+        </w:rPr>
+        <w:t>TypeScript</w:t>
+      </w:r>
+      <w:proofErr w:type="spellEnd"/>
+      <w:r>
+        <w:rPr>
+          <w:rFonts w:ascii="Arial" w:hAnsi="Arial" w:cs="Arial"/>
+          <w:sz w:val="24"/>
+          <w:szCs w:val="24"/>
+        </w:rPr>
+        <w:t>/</w:t>
+      </w:r>
+      <w:r>
+        <w:rPr>
+          <w:rFonts w:ascii="Arial" w:hAnsi="Arial" w:cs="Arial"/>
+          <w:sz w:val="24"/>
+          <w:szCs w:val="24"/>
+        </w:rPr>
+        <w:t>JavaScript</w:t>
+      </w:r>
+    </w:p>
+    <w:p>
+      <w:pPr>
+        <w:pStyle w:val="NoSpacing"/>
+        <w:tabs>
+          <w:tab w:val="right" w:pos="9360"/>
+        </w:tabs>
+        <w:spacing w:line="250" w:lineRule="exact"/>
         <w:contextualSpacing/>
         <w:rPr>
           <w:rFonts w:ascii="Arial" w:hAnsi="Arial" w:cs="Arial"/>
@@ -466,15 +788,15 @@
           <w:sz w:val="24"/>
           <w:szCs w:val="24"/>
         </w:rPr>
-        <w:t xml:space="preserve">Nov. 2014 – </w:t>
-      </w:r>
-      <w:r>
-        <w:rPr>
-          <w:rFonts w:ascii="Arial" w:hAnsi="Arial" w:cs="Arial"/>
-          <w:sz w:val="24"/>
-          <w:szCs w:val="24"/>
-        </w:rPr>
-        <w:t>Present</w:t>
+        <w:t>Nov. 2014 – Present</w:t>
+      </w:r>
+      <w:r>
+        <w:rPr>
+          <w:rFonts w:ascii="Arial" w:hAnsi="Arial" w:cs="Arial"/>
+          <w:sz w:val="24"/>
+          <w:szCs w:val="24"/>
+        </w:rPr>
+        <w:softHyphen/>
       </w:r>
     </w:p>
     <w:p>
@@ -483,7 +805,7 @@
         <w:tabs>
           <w:tab w:val="right" w:pos="9360"/>
         </w:tabs>
-        <w:spacing w:line="266" w:lineRule="exact"/>
+        <w:spacing w:line="250" w:lineRule="exact"/>
         <w:contextualSpacing/>
         <w:rPr>
           <w:rFonts w:ascii="Arial" w:hAnsi="Arial" w:cs="Arial"/>
@@ -491,6 +813,7 @@
           <w:szCs w:val="24"/>
         </w:rPr>
       </w:pPr>
+      <w:proofErr w:type="gramStart"/>
       <w:r>
         <w:rPr>
           <w:rFonts w:ascii="Arial" w:hAnsi="Arial" w:cs="Arial"/>
@@ -533,24 +856,24 @@
           <w:sz w:val="24"/>
           <w:szCs w:val="24"/>
         </w:rPr>
-        <w:t>Nov. 2014</w:t>
-      </w:r>
-      <w:r>
-        <w:rPr>
-          <w:rFonts w:ascii="Arial" w:hAnsi="Arial" w:cs="Arial"/>
-          <w:i/>
-          <w:sz w:val="24"/>
-          <w:szCs w:val="24"/>
-        </w:rPr>
-        <w:t xml:space="preserve"> </w:t>
-      </w:r>
-      <w:r>
-        <w:rPr>
-          <w:rFonts w:ascii="Arial" w:hAnsi="Arial" w:cs="Arial"/>
-          <w:sz w:val="24"/>
-          <w:szCs w:val="24"/>
-        </w:rPr>
-        <w:t>– Dec. 2015</w:t>
+        <w:t>Nov.</w:t>
+      </w:r>
+      <w:proofErr w:type="gramEnd"/>
+      <w:r>
+        <w:rPr>
+          <w:rFonts w:ascii="Arial" w:hAnsi="Arial" w:cs="Arial"/>
+          <w:sz w:val="24"/>
+          <w:szCs w:val="24"/>
+        </w:rPr>
+        <w:t xml:space="preserve">  2014 – Dec. </w:t>
+      </w:r>
+      <w:r>
+        <w:rPr>
+          <w:rFonts w:ascii="Arial" w:hAnsi="Arial" w:cs="Arial"/>
+          <w:sz w:val="24"/>
+          <w:szCs w:val="24"/>
+        </w:rPr>
+        <w:t>2015</w:t>
       </w:r>
     </w:p>
     <w:p>
@@ -560,7 +883,7 @@
           <w:tab w:val="clear" w:pos="360"/>
           <w:tab w:val="num" w:pos="720"/>
         </w:tabs>
-        <w:spacing w:after="0" w:line="266" w:lineRule="exact"/>
+        <w:spacing w:after="0" w:line="250" w:lineRule="exact"/>
         <w:ind w:left="720"/>
         <w:rPr>
           <w:rFonts w:ascii="Arial" w:hAnsi="Arial" w:cs="Arial"/>
@@ -574,15 +897,7 @@
           <w:sz w:val="24"/>
           <w:szCs w:val="24"/>
         </w:rPr>
-        <w:t>Founded a new club on campus dedicated to playing the rhythm game</w:t>
-      </w:r>
-      <w:r>
-        <w:rPr>
-          <w:rFonts w:ascii="Arial" w:hAnsi="Arial" w:cs="Arial"/>
-          <w:sz w:val="24"/>
-          <w:szCs w:val="24"/>
-        </w:rPr>
-        <w:t xml:space="preserve"> </w:t>
+        <w:t xml:space="preserve">Founded a new club on campus dedicated to playing the rhythm game </w:t>
       </w:r>
       <w:proofErr w:type="spellStart"/>
       <w:proofErr w:type="gramStart"/>
@@ -612,7 +927,7 @@
           <w:tab w:val="clear" w:pos="360"/>
           <w:tab w:val="num" w:pos="720"/>
         </w:tabs>
-        <w:spacing w:after="0" w:line="266" w:lineRule="exact"/>
+        <w:spacing w:after="0" w:line="250" w:lineRule="exact"/>
         <w:ind w:left="720"/>
         <w:rPr>
           <w:rFonts w:ascii="Arial" w:hAnsi="Arial" w:cs="Arial"/>
@@ -634,7 +949,31 @@
           <w:sz w:val="24"/>
           <w:szCs w:val="24"/>
         </w:rPr>
-        <w:t>d weekly online game sessions and offline meetings</w:t>
+        <w:t xml:space="preserve">d weekly online game sessions and </w:t>
+      </w:r>
+      <w:r>
+        <w:rPr>
+          <w:rFonts w:ascii="Arial" w:hAnsi="Arial" w:cs="Arial"/>
+          <w:sz w:val="24"/>
+          <w:szCs w:val="24"/>
+        </w:rPr>
+        <w:t>in-</w:t>
+      </w:r>
+      <w:r>
+        <w:rPr>
+          <w:rFonts w:ascii="Arial" w:hAnsi="Arial" w:cs="Arial"/>
+          <w:sz w:val="24"/>
+          <w:szCs w:val="24"/>
+        </w:rPr>
+        <w:t>person</w:t>
+      </w:r>
+      <w:r>
+        <w:rPr>
+          <w:rFonts w:ascii="Arial" w:hAnsi="Arial" w:cs="Arial"/>
+          <w:sz w:val="24"/>
+          <w:szCs w:val="24"/>
+        </w:rPr>
+        <w:t xml:space="preserve"> meetings</w:t>
       </w:r>
     </w:p>
     <w:p>
@@ -644,7 +983,7 @@
           <w:tab w:val="clear" w:pos="360"/>
           <w:tab w:val="num" w:pos="720"/>
         </w:tabs>
-        <w:spacing w:after="0" w:line="266" w:lineRule="exact"/>
+        <w:spacing w:after="0" w:line="250" w:lineRule="exact"/>
         <w:ind w:left="720"/>
         <w:rPr>
           <w:rFonts w:ascii="Arial" w:hAnsi="Arial" w:cs="Arial"/>
@@ -700,7 +1039,7 @@
           <w:ilvl w:val="0"/>
           <w:numId w:val="0"/>
         </w:numPr>
-        <w:spacing w:after="0" w:line="266" w:lineRule="exact"/>
+        <w:spacing w:after="0" w:line="250" w:lineRule="exact"/>
         <w:rPr>
           <w:rFonts w:ascii="Arial" w:hAnsi="Arial" w:cs="Arial"/>
           <w:sz w:val="24"/>
@@ -714,7 +1053,7 @@
         <w:tabs>
           <w:tab w:val="right" w:pos="9360"/>
         </w:tabs>
-        <w:spacing w:line="266" w:lineRule="exact"/>
+        <w:spacing w:line="250" w:lineRule="exact"/>
         <w:contextualSpacing/>
         <w:rPr>
           <w:rFonts w:ascii="Arial" w:hAnsi="Arial" w:cs="Arial"/>
@@ -764,7 +1103,7 @@
           <w:sz w:val="24"/>
           <w:szCs w:val="24"/>
         </w:rPr>
-        <w:t>Present</w:t>
+        <w:t>Dec. 2015</w:t>
       </w:r>
     </w:p>
     <w:p>
@@ -773,7 +1112,7 @@
         <w:tabs>
           <w:tab w:val="right" w:pos="9360"/>
         </w:tabs>
-        <w:spacing w:line="266" w:lineRule="exact"/>
+        <w:spacing w:line="250" w:lineRule="exact"/>
         <w:contextualSpacing/>
         <w:rPr>
           <w:rFonts w:ascii="Arial" w:hAnsi="Arial" w:cs="Arial"/>
@@ -805,15 +1144,15 @@
           <w:sz w:val="24"/>
           <w:szCs w:val="24"/>
         </w:rPr>
-        <w:t xml:space="preserve">Oct. 2014 – </w:t>
-      </w:r>
-      <w:r>
-        <w:rPr>
-          <w:rFonts w:ascii="Arial" w:hAnsi="Arial" w:cs="Arial"/>
-          <w:sz w:val="24"/>
-          <w:szCs w:val="24"/>
-        </w:rPr>
-        <w:t>Dec. 2015</w:t>
+        <w:t>Oct. 2014 –</w:t>
+      </w:r>
+      <w:r>
+        <w:rPr>
+          <w:rFonts w:ascii="Arial" w:hAnsi="Arial" w:cs="Arial"/>
+          <w:sz w:val="24"/>
+          <w:szCs w:val="24"/>
+        </w:rPr>
+        <w:t xml:space="preserve"> Dec. 2015</w:t>
       </w:r>
     </w:p>
     <w:p>
@@ -823,7 +1162,7 @@
           <w:tab w:val="clear" w:pos="360"/>
           <w:tab w:val="num" w:pos="720"/>
         </w:tabs>
-        <w:spacing w:after="0" w:line="266" w:lineRule="exact"/>
+        <w:spacing w:after="0" w:line="250" w:lineRule="exact"/>
         <w:ind w:left="720"/>
         <w:rPr>
           <w:rFonts w:ascii="Arial" w:hAnsi="Arial" w:cs="Arial"/>
@@ -871,7 +1210,7 @@
           <w:tab w:val="clear" w:pos="360"/>
           <w:tab w:val="num" w:pos="720"/>
         </w:tabs>
-        <w:spacing w:after="0" w:line="266" w:lineRule="exact"/>
+        <w:spacing w:after="0" w:line="250" w:lineRule="exact"/>
         <w:ind w:left="720"/>
         <w:rPr>
           <w:rFonts w:ascii="Arial" w:hAnsi="Arial" w:cs="Arial"/>
@@ -907,7 +1246,7 @@
     <w:p>
       <w:pPr>
         <w:pStyle w:val="NoSpacing"/>
-        <w:spacing w:line="266" w:lineRule="exact"/>
+        <w:spacing w:line="250" w:lineRule="exact"/>
         <w:contextualSpacing/>
         <w:rPr>
           <w:rFonts w:ascii="Arial" w:hAnsi="Arial" w:cs="Arial"/>
@@ -922,7 +1261,7 @@
         <w:pBdr>
           <w:bottom w:val="single" w:sz="12" w:space="1" w:color="auto"/>
         </w:pBdr>
-        <w:spacing w:line="266" w:lineRule="exact"/>
+        <w:spacing w:line="250" w:lineRule="exact"/>
         <w:contextualSpacing/>
         <w:rPr>
           <w:rFonts w:ascii="Arial" w:hAnsi="Arial" w:cs="Arial"/>
@@ -947,7 +1286,7 @@
         <w:tabs>
           <w:tab w:val="right" w:pos="9360"/>
         </w:tabs>
-        <w:spacing w:line="266" w:lineRule="exact"/>
+        <w:spacing w:line="250" w:lineRule="exact"/>
         <w:contextualSpacing/>
         <w:rPr>
           <w:rFonts w:ascii="Arial" w:hAnsi="Arial" w:cs="Arial"/>
@@ -956,6 +1295,7 @@
         </w:rPr>
       </w:pPr>
       <w:hyperlink r:id="rId11" w:history="1">
+        <w:proofErr w:type="spellStart"/>
         <w:r>
           <w:rPr>
             <w:rStyle w:val="Hyperlink"/>
@@ -963,7 +1303,245 @@
             <w:sz w:val="24"/>
             <w:szCs w:val="24"/>
           </w:rPr>
-          <w:t>Quaternion: Too Drunk 4 a Title</w:t>
+          <w:t>Dualive</w:t>
+        </w:r>
+        <w:proofErr w:type="spellEnd"/>
+      </w:hyperlink>
+      <w:r>
+        <w:rPr>
+          <w:rFonts w:ascii="Arial" w:hAnsi="Arial" w:cs="Arial"/>
+          <w:b/>
+          <w:sz w:val="24"/>
+          <w:szCs w:val="24"/>
+        </w:rPr>
+        <w:tab/>
+      </w:r>
+      <w:r>
+        <w:rPr>
+          <w:rFonts w:ascii="Arial" w:hAnsi="Arial" w:cs="Arial"/>
+          <w:sz w:val="24"/>
+          <w:szCs w:val="24"/>
+        </w:rPr>
+        <w:t>Jun. 2016 – Nov. 2016</w:t>
+      </w:r>
+    </w:p>
+    <w:p>
+      <w:pPr>
+        <w:pStyle w:val="NoSpacing"/>
+        <w:tabs>
+          <w:tab w:val="right" w:pos="9360"/>
+        </w:tabs>
+        <w:spacing w:line="250" w:lineRule="exact"/>
+        <w:contextualSpacing/>
+        <w:rPr>
+          <w:rFonts w:ascii="Arial" w:hAnsi="Arial" w:cs="Arial"/>
+          <w:sz w:val="24"/>
+          <w:szCs w:val="24"/>
+        </w:rPr>
+      </w:pPr>
+      <w:r>
+        <w:rPr>
+          <w:rFonts w:ascii="Arial" w:hAnsi="Arial" w:cs="Arial"/>
+          <w:i/>
+          <w:sz w:val="24"/>
+          <w:szCs w:val="24"/>
+        </w:rPr>
+        <w:t>Programmer</w:t>
+      </w:r>
+    </w:p>
+    <w:p>
+      <w:pPr>
+        <w:pStyle w:val="ListBullet"/>
+        <w:tabs>
+          <w:tab w:val="clear" w:pos="360"/>
+          <w:tab w:val="num" w:pos="720"/>
+        </w:tabs>
+        <w:spacing w:after="0" w:line="250" w:lineRule="exact"/>
+        <w:ind w:left="720"/>
+        <w:rPr>
+          <w:rFonts w:ascii="Arial" w:hAnsi="Arial" w:cs="Arial"/>
+          <w:b/>
+          <w:sz w:val="24"/>
+          <w:szCs w:val="24"/>
+        </w:rPr>
+      </w:pPr>
+      <w:r>
+        <w:rPr>
+          <w:rFonts w:ascii="Arial" w:hAnsi="Arial" w:cs="Arial"/>
+          <w:sz w:val="24"/>
+          <w:szCs w:val="24"/>
+        </w:rPr>
+        <w:t xml:space="preserve">Background animation </w:t>
+      </w:r>
+      <w:r>
+        <w:rPr>
+          <w:rFonts w:ascii="Arial" w:hAnsi="Arial" w:cs="Arial"/>
+          <w:sz w:val="24"/>
+          <w:szCs w:val="24"/>
+        </w:rPr>
+        <w:t>made for</w:t>
+      </w:r>
+      <w:r>
+        <w:rPr>
+          <w:rFonts w:ascii="Arial" w:hAnsi="Arial" w:cs="Arial"/>
+          <w:sz w:val="24"/>
+          <w:szCs w:val="24"/>
+        </w:rPr>
+        <w:t xml:space="preserve"> a</w:t>
+      </w:r>
+      <w:r>
+        <w:rPr>
+          <w:rFonts w:ascii="Arial" w:hAnsi="Arial" w:cs="Arial"/>
+          <w:sz w:val="24"/>
+          <w:szCs w:val="24"/>
+        </w:rPr>
+        <w:t xml:space="preserve"> </w:t>
+      </w:r>
+      <w:r>
+        <w:rPr>
+          <w:rFonts w:ascii="Arial" w:hAnsi="Arial" w:cs="Arial"/>
+          <w:sz w:val="24"/>
+          <w:szCs w:val="24"/>
+        </w:rPr>
+        <w:t xml:space="preserve">song </w:t>
+      </w:r>
+      <w:r>
+        <w:rPr>
+          <w:rFonts w:ascii="Arial" w:hAnsi="Arial" w:cs="Arial"/>
+          <w:sz w:val="24"/>
+          <w:szCs w:val="24"/>
+        </w:rPr>
+        <w:t xml:space="preserve">in </w:t>
+      </w:r>
+      <w:proofErr w:type="spellStart"/>
+      <w:proofErr w:type="gramStart"/>
+      <w:r>
+        <w:rPr>
+          <w:rFonts w:ascii="Arial" w:hAnsi="Arial" w:cs="Arial"/>
+          <w:sz w:val="24"/>
+          <w:szCs w:val="24"/>
+        </w:rPr>
+        <w:t>osu</w:t>
+      </w:r>
+      <w:proofErr w:type="spellEnd"/>
+      <w:proofErr w:type="gramEnd"/>
+      <w:r>
+        <w:rPr>
+          <w:rFonts w:ascii="Arial" w:hAnsi="Arial" w:cs="Arial"/>
+          <w:sz w:val="24"/>
+          <w:szCs w:val="24"/>
+        </w:rPr>
+        <w:t>!</w:t>
+      </w:r>
+    </w:p>
+    <w:p>
+      <w:pPr>
+        <w:pStyle w:val="ListBullet"/>
+        <w:numPr>
+          <w:ilvl w:val="0"/>
+          <w:numId w:val="2"/>
+        </w:numPr>
+        <w:spacing w:after="0" w:line="250" w:lineRule="exact"/>
+        <w:ind w:left="1080"/>
+        <w:rPr>
+          <w:rFonts w:ascii="Arial" w:hAnsi="Arial" w:cs="Arial"/>
+          <w:b/>
+          <w:sz w:val="24"/>
+          <w:szCs w:val="24"/>
+        </w:rPr>
+      </w:pPr>
+      <w:r>
+        <w:rPr>
+          <w:rFonts w:ascii="Arial" w:hAnsi="Arial" w:cs="Arial"/>
+          <w:sz w:val="24"/>
+          <w:szCs w:val="24"/>
+        </w:rPr>
+        <w:t xml:space="preserve">Written in </w:t>
+      </w:r>
+      <w:r>
+        <w:rPr>
+          <w:rFonts w:ascii="Arial" w:hAnsi="Arial" w:cs="Arial"/>
+          <w:sz w:val="24"/>
+          <w:szCs w:val="24"/>
+        </w:rPr>
+        <w:t>C++</w:t>
+      </w:r>
+      <w:r>
+        <w:rPr>
+          <w:rFonts w:ascii="Arial" w:hAnsi="Arial" w:cs="Arial"/>
+          <w:sz w:val="24"/>
+          <w:szCs w:val="24"/>
+        </w:rPr>
+        <w:t xml:space="preserve"> </w:t>
+      </w:r>
+      <w:r>
+        <w:rPr>
+          <w:rFonts w:ascii="Arial" w:hAnsi="Arial" w:cs="Arial"/>
+          <w:sz w:val="24"/>
+          <w:szCs w:val="24"/>
+        </w:rPr>
+        <w:t xml:space="preserve">along with </w:t>
+      </w:r>
+      <w:proofErr w:type="spellStart"/>
+      <w:r>
+        <w:rPr>
+          <w:rFonts w:ascii="Arial" w:hAnsi="Arial" w:cs="Arial"/>
+          <w:sz w:val="24"/>
+          <w:szCs w:val="24"/>
+        </w:rPr>
+        <w:t>osu</w:t>
+      </w:r>
+      <w:proofErr w:type="spellEnd"/>
+      <w:r>
+        <w:rPr>
+          <w:rFonts w:ascii="Arial" w:hAnsi="Arial" w:cs="Arial"/>
+          <w:sz w:val="24"/>
+          <w:szCs w:val="24"/>
+        </w:rPr>
+        <w:t xml:space="preserve">!’s scripting </w:t>
+      </w:r>
+      <w:r>
+        <w:rPr>
+          <w:rFonts w:ascii="Arial" w:hAnsi="Arial" w:cs="Arial"/>
+          <w:sz w:val="24"/>
+          <w:szCs w:val="24"/>
+        </w:rPr>
+        <w:t>language</w:t>
+      </w:r>
+    </w:p>
+    <w:p>
+      <w:pPr>
+        <w:pStyle w:val="NoSpacing"/>
+        <w:tabs>
+          <w:tab w:val="right" w:pos="9360"/>
+        </w:tabs>
+        <w:spacing w:line="250" w:lineRule="exact"/>
+        <w:contextualSpacing/>
+      </w:pPr>
+    </w:p>
+    <w:p>
+      <w:pPr>
+        <w:pStyle w:val="NoSpacing"/>
+        <w:tabs>
+          <w:tab w:val="right" w:pos="9360"/>
+        </w:tabs>
+        <w:spacing w:line="250" w:lineRule="exact"/>
+        <w:contextualSpacing/>
+        <w:rPr>
+          <w:rFonts w:ascii="Arial" w:hAnsi="Arial" w:cs="Arial"/>
+          <w:sz w:val="24"/>
+          <w:szCs w:val="24"/>
+        </w:rPr>
+      </w:pPr>
+      <w:hyperlink r:id="rId12" w:history="1">
+        <w:r>
+          <w:rPr>
+            <w:rStyle w:val="Hyperlink"/>
+            <w:rFonts w:ascii="Arial" w:hAnsi="Arial" w:cs="Arial"/>
+            <w:sz w:val="24"/>
+            <w:szCs w:val="24"/>
+          </w:rPr>
+          <w:t>Tatami Galaxi</w:t>
         </w:r>
         <w:r>
           <w:rPr>
@@ -972,336 +1550,8 @@
             <w:sz w:val="24"/>
             <w:szCs w:val="24"/>
           </w:rPr>
-          <w:t xml:space="preserve"> (Basically a Tuple)</w:t>
+          <w:t>e</w:t>
         </w:r>
-      </w:hyperlink>
-      <w:r>
-        <w:rPr>
-          <w:rFonts w:ascii="Arial" w:hAnsi="Arial" w:cs="Arial"/>
-          <w:b/>
-          <w:sz w:val="24"/>
-          <w:szCs w:val="24"/>
-        </w:rPr>
-        <w:tab/>
-      </w:r>
-      <w:r>
-        <w:rPr>
-          <w:rFonts w:ascii="Arial" w:hAnsi="Arial" w:cs="Arial"/>
-          <w:sz w:val="24"/>
-          <w:szCs w:val="24"/>
-        </w:rPr>
-        <w:t>Dec. 2015</w:t>
-      </w:r>
-    </w:p>
-    <w:p>
-      <w:pPr>
-        <w:pStyle w:val="NoSpacing"/>
-        <w:tabs>
-          <w:tab w:val="right" w:pos="9360"/>
-        </w:tabs>
-        <w:spacing w:line="266" w:lineRule="exact"/>
-        <w:contextualSpacing/>
-        <w:rPr>
-          <w:rFonts w:ascii="Arial" w:hAnsi="Arial" w:cs="Arial"/>
-          <w:sz w:val="24"/>
-          <w:szCs w:val="24"/>
-        </w:rPr>
-      </w:pPr>
-      <w:r>
-        <w:rPr>
-          <w:rFonts w:ascii="Arial" w:hAnsi="Arial" w:cs="Arial"/>
-          <w:i/>
-          <w:sz w:val="24"/>
-          <w:szCs w:val="24"/>
-        </w:rPr>
-        <w:t>Programmer</w:t>
-      </w:r>
-    </w:p>
-    <w:p>
-      <w:pPr>
-        <w:pStyle w:val="ListBullet"/>
-        <w:tabs>
-          <w:tab w:val="clear" w:pos="360"/>
-          <w:tab w:val="num" w:pos="720"/>
-        </w:tabs>
-        <w:spacing w:after="0" w:line="266" w:lineRule="exact"/>
-        <w:ind w:left="720"/>
-        <w:rPr>
-          <w:rFonts w:ascii="Arial" w:hAnsi="Arial" w:cs="Arial"/>
-          <w:b/>
-          <w:sz w:val="24"/>
-          <w:szCs w:val="24"/>
-        </w:rPr>
-      </w:pPr>
-      <w:r>
-        <w:rPr>
-          <w:rFonts w:ascii="Arial" w:hAnsi="Arial" w:cs="Arial"/>
-          <w:sz w:val="24"/>
-          <w:szCs w:val="24"/>
-        </w:rPr>
-        <w:t xml:space="preserve">Networked battle arena game </w:t>
-      </w:r>
-      <w:r>
-        <w:rPr>
-          <w:rFonts w:ascii="Arial" w:hAnsi="Arial" w:cs="Arial"/>
-          <w:sz w:val="24"/>
-          <w:szCs w:val="24"/>
-        </w:rPr>
-        <w:t>with drunk fighters</w:t>
-      </w:r>
-    </w:p>
-    <w:p>
-      <w:pPr>
-        <w:pStyle w:val="ListBullet"/>
-        <w:numPr>
-          <w:ilvl w:val="0"/>
-          <w:numId w:val="2"/>
-        </w:numPr>
-        <w:spacing w:after="0" w:line="266" w:lineRule="exact"/>
-        <w:ind w:left="1080"/>
-        <w:rPr>
-          <w:rFonts w:ascii="Arial" w:hAnsi="Arial" w:cs="Arial"/>
-          <w:b/>
-          <w:sz w:val="24"/>
-          <w:szCs w:val="24"/>
-        </w:rPr>
-      </w:pPr>
-      <w:r>
-        <w:rPr>
-          <w:rFonts w:ascii="Arial" w:hAnsi="Arial" w:cs="Arial"/>
-          <w:sz w:val="24"/>
-          <w:szCs w:val="24"/>
-        </w:rPr>
-        <w:t>Led project,</w:t>
-      </w:r>
-      <w:r>
-        <w:rPr>
-          <w:rFonts w:ascii="Arial" w:hAnsi="Arial" w:cs="Arial"/>
-          <w:sz w:val="24"/>
-          <w:szCs w:val="24"/>
-        </w:rPr>
-        <w:t xml:space="preserve"> </w:t>
-      </w:r>
-      <w:r>
-        <w:rPr>
-          <w:rFonts w:ascii="Arial" w:hAnsi="Arial" w:cs="Arial"/>
-          <w:sz w:val="24"/>
-          <w:szCs w:val="24"/>
-        </w:rPr>
-        <w:t>worked</w:t>
-      </w:r>
-      <w:r>
-        <w:rPr>
-          <w:rFonts w:ascii="Arial" w:hAnsi="Arial" w:cs="Arial"/>
-          <w:sz w:val="24"/>
-          <w:szCs w:val="24"/>
-        </w:rPr>
-        <w:t xml:space="preserve"> </w:t>
-      </w:r>
-      <w:r>
-        <w:rPr>
-          <w:rFonts w:ascii="Arial" w:hAnsi="Arial" w:cs="Arial"/>
-          <w:sz w:val="24"/>
-          <w:szCs w:val="24"/>
-        </w:rPr>
-        <w:t xml:space="preserve">on </w:t>
-      </w:r>
-      <w:r>
-        <w:rPr>
-          <w:rFonts w:ascii="Arial" w:hAnsi="Arial" w:cs="Arial"/>
-          <w:sz w:val="24"/>
-          <w:szCs w:val="24"/>
-        </w:rPr>
-        <w:t>networking</w:t>
-      </w:r>
-      <w:r>
-        <w:rPr>
-          <w:rFonts w:ascii="Arial" w:hAnsi="Arial" w:cs="Arial"/>
-          <w:sz w:val="24"/>
-          <w:szCs w:val="24"/>
-        </w:rPr>
-        <w:t xml:space="preserve">, game logic, </w:t>
-      </w:r>
-      <w:r>
-        <w:rPr>
-          <w:rFonts w:ascii="Arial" w:hAnsi="Arial" w:cs="Arial"/>
-          <w:sz w:val="24"/>
-          <w:szCs w:val="24"/>
-        </w:rPr>
-        <w:t>camera</w:t>
-      </w:r>
-      <w:r>
-        <w:rPr>
-          <w:rFonts w:ascii="Arial" w:hAnsi="Arial" w:cs="Arial"/>
-          <w:sz w:val="24"/>
-          <w:szCs w:val="24"/>
-        </w:rPr>
-        <w:t xml:space="preserve">, </w:t>
-      </w:r>
-      <w:proofErr w:type="spellStart"/>
-      <w:r>
-        <w:rPr>
-          <w:rFonts w:ascii="Arial" w:hAnsi="Arial" w:cs="Arial"/>
-          <w:sz w:val="24"/>
-          <w:szCs w:val="24"/>
-        </w:rPr>
-        <w:t>screenshake</w:t>
-      </w:r>
-      <w:proofErr w:type="spellEnd"/>
-    </w:p>
-    <w:p>
-      <w:pPr>
-        <w:pStyle w:val="ListBullet"/>
-        <w:numPr>
-          <w:ilvl w:val="0"/>
-          <w:numId w:val="2"/>
-        </w:numPr>
-        <w:spacing w:after="0" w:line="266" w:lineRule="exact"/>
-        <w:ind w:left="1080"/>
-        <w:rPr>
-          <w:rFonts w:ascii="Arial" w:hAnsi="Arial" w:cs="Arial"/>
-          <w:sz w:val="24"/>
-          <w:szCs w:val="24"/>
-        </w:rPr>
-      </w:pPr>
-      <w:r>
-        <w:rPr>
-          <w:rFonts w:ascii="Arial" w:hAnsi="Arial" w:cs="Arial"/>
-          <w:sz w:val="24"/>
-          <w:szCs w:val="24"/>
-        </w:rPr>
-        <w:t>Made in Unity</w:t>
-      </w:r>
-    </w:p>
-    <w:p>
-      <w:pPr>
-        <w:pStyle w:val="ListBullet"/>
-        <w:numPr>
-          <w:ilvl w:val="0"/>
-          <w:numId w:val="2"/>
-        </w:numPr>
-        <w:spacing w:after="0" w:line="266" w:lineRule="exact"/>
-        <w:ind w:left="1080"/>
-        <w:rPr>
-          <w:rFonts w:ascii="Arial" w:hAnsi="Arial" w:cs="Arial"/>
-          <w:sz w:val="24"/>
-          <w:szCs w:val="24"/>
-        </w:rPr>
-      </w:pPr>
-      <w:r>
-        <w:rPr>
-          <w:rFonts w:ascii="Arial" w:hAnsi="Arial" w:cs="Arial"/>
-          <w:sz w:val="24"/>
-          <w:szCs w:val="24"/>
-        </w:rPr>
-        <w:t>Completed</w:t>
-      </w:r>
-      <w:r>
-        <w:rPr>
-          <w:rFonts w:ascii="Arial" w:hAnsi="Arial" w:cs="Arial"/>
-          <w:sz w:val="24"/>
-          <w:szCs w:val="24"/>
-        </w:rPr>
-        <w:t xml:space="preserve"> </w:t>
-      </w:r>
-      <w:r>
-        <w:rPr>
-          <w:rFonts w:ascii="Arial" w:hAnsi="Arial" w:cs="Arial"/>
-          <w:sz w:val="24"/>
-          <w:szCs w:val="24"/>
-        </w:rPr>
-        <w:t xml:space="preserve">in </w:t>
-      </w:r>
-      <w:r>
-        <w:rPr>
-          <w:rFonts w:ascii="Arial" w:hAnsi="Arial" w:cs="Arial"/>
-          <w:sz w:val="24"/>
-          <w:szCs w:val="24"/>
-        </w:rPr>
-        <w:t xml:space="preserve">a </w:t>
-      </w:r>
-      <w:r>
-        <w:rPr>
-          <w:rFonts w:ascii="Arial" w:hAnsi="Arial" w:cs="Arial"/>
-          <w:sz w:val="24"/>
-          <w:szCs w:val="24"/>
-        </w:rPr>
-        <w:t>weekend</w:t>
-      </w:r>
-      <w:r>
-        <w:rPr>
-          <w:rFonts w:ascii="Arial" w:hAnsi="Arial" w:cs="Arial"/>
-          <w:sz w:val="24"/>
-          <w:szCs w:val="24"/>
-        </w:rPr>
-        <w:t>-long</w:t>
-      </w:r>
-      <w:r>
-        <w:rPr>
-          <w:rFonts w:ascii="Arial" w:hAnsi="Arial" w:cs="Arial"/>
-          <w:sz w:val="24"/>
-          <w:szCs w:val="24"/>
-        </w:rPr>
-        <w:t xml:space="preserve"> game jam</w:t>
-      </w:r>
-      <w:r>
-        <w:rPr>
-          <w:rFonts w:ascii="Arial" w:hAnsi="Arial" w:cs="Arial"/>
-          <w:sz w:val="24"/>
-          <w:szCs w:val="24"/>
-        </w:rPr>
-        <w:t xml:space="preserve"> I</w:t>
-      </w:r>
-      <w:r>
-        <w:rPr>
-          <w:rFonts w:ascii="Arial" w:hAnsi="Arial" w:cs="Arial"/>
-          <w:sz w:val="24"/>
-          <w:szCs w:val="24"/>
-        </w:rPr>
-        <w:t xml:space="preserve"> personally hosted and</w:t>
-      </w:r>
-      <w:r>
-        <w:rPr>
-          <w:rFonts w:ascii="Arial" w:hAnsi="Arial" w:cs="Arial"/>
-          <w:sz w:val="24"/>
-          <w:szCs w:val="24"/>
-        </w:rPr>
-        <w:t xml:space="preserve"> </w:t>
-      </w:r>
-      <w:r>
-        <w:rPr>
-          <w:rFonts w:ascii="Arial" w:hAnsi="Arial" w:cs="Arial"/>
-          <w:sz w:val="24"/>
-          <w:szCs w:val="24"/>
-        </w:rPr>
-        <w:t>organized</w:t>
-      </w:r>
-    </w:p>
-    <w:p>
-      <w:pPr>
-        <w:pStyle w:val="NoSpacing"/>
-        <w:tabs>
-          <w:tab w:val="right" w:pos="9360"/>
-        </w:tabs>
-        <w:spacing w:line="266" w:lineRule="exact"/>
-        <w:contextualSpacing/>
-      </w:pPr>
-    </w:p>
-    <w:p>
-      <w:pPr>
-        <w:pStyle w:val="NoSpacing"/>
-        <w:tabs>
-          <w:tab w:val="right" w:pos="9360"/>
-        </w:tabs>
-        <w:spacing w:line="266" w:lineRule="exact"/>
-        <w:contextualSpacing/>
-        <w:rPr>
-          <w:rFonts w:ascii="Arial" w:hAnsi="Arial" w:cs="Arial"/>
-          <w:sz w:val="24"/>
-          <w:szCs w:val="24"/>
-        </w:rPr>
-      </w:pPr>
-      <w:hyperlink r:id="rId12" w:history="1">
         <w:r>
           <w:rPr>
             <w:rStyle w:val="Hyperlink"/>
@@ -1309,7 +1559,7 @@
             <w:sz w:val="24"/>
             <w:szCs w:val="24"/>
           </w:rPr>
-          <w:t>Tatami Galaxies</w:t>
+          <w:t>s</w:t>
         </w:r>
       </w:hyperlink>
       <w:r>
@@ -1352,7 +1602,7 @@
         <w:tabs>
           <w:tab w:val="right" w:pos="9360"/>
         </w:tabs>
-        <w:spacing w:line="266" w:lineRule="exact"/>
+        <w:spacing w:line="250" w:lineRule="exact"/>
         <w:contextualSpacing/>
         <w:rPr>
           <w:rFonts w:ascii="Arial" w:hAnsi="Arial" w:cs="Arial"/>
@@ -1387,8 +1637,8 @@
           <w:tab w:val="clear" w:pos="360"/>
           <w:tab w:val="num" w:pos="720"/>
         </w:tabs>
-        <w:spacing w:after="0" w:line="266" w:lineRule="exact"/>
-        <w:ind w:left="1440" w:hanging="1080"/>
+        <w:spacing w:after="0" w:line="250" w:lineRule="exact"/>
+        <w:ind w:left="720"/>
         <w:rPr>
           <w:rFonts w:ascii="Arial" w:hAnsi="Arial" w:cs="Arial"/>
           <w:b/>
@@ -1458,6 +1708,14 @@
           <w:sz w:val="24"/>
           <w:szCs w:val="24"/>
         </w:rPr>
+        <w:t>d</w:t>
+      </w:r>
+      <w:r>
+        <w:rPr>
+          <w:rFonts w:ascii="Arial" w:hAnsi="Arial" w:cs="Arial"/>
+          <w:sz w:val="24"/>
+          <w:szCs w:val="24"/>
+        </w:rPr>
         <w:t xml:space="preserve"> </w:t>
       </w:r>
       <w:r>
@@ -1532,14 +1790,6 @@
           <w:szCs w:val="24"/>
         </w:rPr>
         <w:t>The Tatami Galaxy</w:t>
-      </w:r>
-      <w:r>
-        <w:rPr>
-          <w:rFonts w:ascii="Arial" w:hAnsi="Arial" w:cs="Arial"/>
-          <w:sz w:val="24"/>
-          <w:szCs w:val="24"/>
-        </w:rPr>
-        <w:t xml:space="preserve"> </w:t>
       </w:r>
     </w:p>
     <w:p>
@@ -1549,7 +1799,7 @@
           <w:ilvl w:val="0"/>
           <w:numId w:val="3"/>
         </w:numPr>
-        <w:spacing w:after="0" w:line="266" w:lineRule="exact"/>
+        <w:spacing w:after="0" w:line="250" w:lineRule="exact"/>
         <w:ind w:left="1080"/>
         <w:rPr>
           <w:rFonts w:ascii="Arial" w:hAnsi="Arial" w:cs="Arial"/>
@@ -1571,7 +1821,15 @@
           <w:sz w:val="24"/>
           <w:szCs w:val="24"/>
         </w:rPr>
-        <w:t>d project</w:t>
+        <w:t xml:space="preserve">d </w:t>
+      </w:r>
+      <w:r>
+        <w:rPr>
+          <w:rFonts w:ascii="Arial" w:hAnsi="Arial" w:cs="Arial"/>
+          <w:sz w:val="24"/>
+          <w:szCs w:val="24"/>
+        </w:rPr>
+        <w:t>team of four</w:t>
       </w:r>
       <w:r>
         <w:rPr>
@@ -1595,7 +1853,7 @@
           <w:sz w:val="24"/>
           <w:szCs w:val="24"/>
         </w:rPr>
-        <w:t>worked on</w:t>
+        <w:t>polished</w:t>
       </w:r>
       <w:r>
         <w:rPr>
@@ -1611,39 +1869,7 @@
           <w:sz w:val="24"/>
           <w:szCs w:val="24"/>
         </w:rPr>
-        <w:t xml:space="preserve">, camera, </w:t>
-      </w:r>
-      <w:r>
-        <w:rPr>
-          <w:rFonts w:ascii="Arial" w:hAnsi="Arial" w:cs="Arial"/>
-          <w:sz w:val="24"/>
-          <w:szCs w:val="24"/>
-        </w:rPr>
-        <w:t xml:space="preserve">game logic, </w:t>
-      </w:r>
-      <w:r>
-        <w:rPr>
-          <w:rFonts w:ascii="Arial" w:hAnsi="Arial" w:cs="Arial"/>
-          <w:sz w:val="24"/>
-          <w:szCs w:val="24"/>
-        </w:rPr>
-        <w:t>level</w:t>
-      </w:r>
-      <w:r>
-        <w:rPr>
-          <w:rFonts w:ascii="Arial" w:hAnsi="Arial" w:cs="Arial"/>
-          <w:sz w:val="24"/>
-          <w:szCs w:val="24"/>
-        </w:rPr>
-        <w:t xml:space="preserve"> generation</w:t>
-      </w:r>
-      <w:r>
-        <w:rPr>
-          <w:rFonts w:ascii="Arial" w:hAnsi="Arial" w:cs="Arial"/>
-          <w:sz w:val="24"/>
-          <w:szCs w:val="24"/>
-        </w:rPr>
-        <w:t>, art</w:t>
+        <w:t>, camera, and level generation</w:t>
       </w:r>
     </w:p>
     <w:p>
@@ -1653,22 +1879,49 @@
           <w:ilvl w:val="0"/>
           <w:numId w:val="3"/>
         </w:numPr>
-        <w:spacing w:after="0" w:line="266" w:lineRule="exact"/>
+        <w:spacing w:after="0" w:line="250" w:lineRule="exact"/>
         <w:ind w:left="1080"/>
         <w:rPr>
           <w:rFonts w:ascii="Arial" w:hAnsi="Arial" w:cs="Arial"/>
-          <w:sz w:val="24"/>
-          <w:szCs w:val="24"/>
-        </w:rPr>
-      </w:pPr>
-      <w:r>
-        <w:rPr>
-          <w:rFonts w:ascii="Arial" w:hAnsi="Arial" w:cs="Arial"/>
-          <w:sz w:val="24"/>
-          <w:szCs w:val="24"/>
-        </w:rPr>
-        <w:t>Made in C# with MonoGame</w:t>
-      </w:r>
+          <w:b/>
+          <w:sz w:val="24"/>
+          <w:szCs w:val="24"/>
+        </w:rPr>
+      </w:pPr>
+      <w:r>
+        <w:rPr>
+          <w:rFonts w:ascii="Arial" w:hAnsi="Arial" w:cs="Arial"/>
+          <w:sz w:val="24"/>
+          <w:szCs w:val="24"/>
+        </w:rPr>
+        <w:t>Written in C# with</w:t>
+      </w:r>
+      <w:r>
+        <w:rPr>
+          <w:rFonts w:ascii="Arial" w:hAnsi="Arial" w:cs="Arial"/>
+          <w:sz w:val="24"/>
+          <w:szCs w:val="24"/>
+        </w:rPr>
+        <w:t xml:space="preserve"> </w:t>
+      </w:r>
+      <w:proofErr w:type="spellStart"/>
+      <w:r>
+        <w:rPr>
+          <w:rFonts w:ascii="Arial" w:hAnsi="Arial" w:cs="Arial"/>
+          <w:sz w:val="24"/>
+          <w:szCs w:val="24"/>
+        </w:rPr>
+        <w:t>MonoG</w:t>
+      </w:r>
+      <w:r>
+        <w:rPr>
+          <w:rFonts w:ascii="Arial" w:hAnsi="Arial" w:cs="Arial"/>
+          <w:sz w:val="24"/>
+          <w:szCs w:val="24"/>
+        </w:rPr>
+        <w:t>ame</w:t>
+      </w:r>
+      <w:proofErr w:type="spellEnd"/>
     </w:p>
     <w:p>
       <w:pPr>
@@ -1677,7 +1930,7 @@
           <w:ilvl w:val="0"/>
           <w:numId w:val="3"/>
         </w:numPr>
-        <w:spacing w:after="0" w:line="266" w:lineRule="exact"/>
+        <w:spacing w:after="0" w:line="250" w:lineRule="exact"/>
         <w:ind w:left="1080"/>
         <w:rPr>
           <w:rFonts w:ascii="Arial" w:hAnsi="Arial" w:cs="Arial"/>
@@ -1835,7 +2088,7 @@
           <w:ilvl w:val="0"/>
           <w:numId w:val="0"/>
         </w:numPr>
-        <w:spacing w:after="0" w:line="266" w:lineRule="exact"/>
+        <w:spacing w:after="0" w:line="250" w:lineRule="exact"/>
         <w:ind w:left="360" w:hanging="360"/>
         <w:rPr>
           <w:rFonts w:ascii="Arial" w:hAnsi="Arial" w:cs="Arial"/>
@@ -1855,7 +2108,7 @@
         <w:pBdr>
           <w:bottom w:val="single" w:sz="12" w:space="1" w:color="auto"/>
         </w:pBdr>
-        <w:spacing w:after="0" w:line="266" w:lineRule="exact"/>
+        <w:spacing w:after="0" w:line="250" w:lineRule="exact"/>
         <w:rPr>
           <w:rFonts w:ascii="Arial" w:hAnsi="Arial" w:cs="Arial"/>
           <w:b/>
@@ -1879,7 +2132,7 @@
         <w:tabs>
           <w:tab w:val="right" w:pos="9360"/>
         </w:tabs>
-        <w:spacing w:line="266" w:lineRule="exact"/>
+        <w:spacing w:line="250" w:lineRule="exact"/>
         <w:contextualSpacing/>
         <w:rPr>
           <w:rFonts w:ascii="Arial" w:hAnsi="Arial" w:cs="Arial"/>
@@ -1904,7 +2157,7 @@
           <w:tab w:val="clear" w:pos="360"/>
           <w:tab w:val="num" w:pos="720"/>
         </w:tabs>
-        <w:spacing w:after="0" w:line="266" w:lineRule="exact"/>
+        <w:spacing w:after="0" w:line="250" w:lineRule="exact"/>
         <w:ind w:left="720"/>
         <w:rPr>
           <w:rFonts w:ascii="Arial" w:hAnsi="Arial" w:cs="Arial"/>
@@ -1918,7 +2171,31 @@
           <w:sz w:val="24"/>
           <w:szCs w:val="24"/>
         </w:rPr>
-        <w:t xml:space="preserve">C++, </w:t>
+        <w:t>C++</w:t>
+      </w:r>
+      <w:r>
+        <w:rPr>
+          <w:rFonts w:ascii="Arial" w:hAnsi="Arial" w:cs="Arial"/>
+          <w:sz w:val="24"/>
+          <w:szCs w:val="24"/>
+        </w:rPr>
+        <w:t>, Python</w:t>
+      </w:r>
+      <w:r>
+        <w:rPr>
+          <w:rFonts w:ascii="Arial" w:hAnsi="Arial" w:cs="Arial"/>
+          <w:sz w:val="24"/>
+          <w:szCs w:val="24"/>
+        </w:rPr>
+        <w:t xml:space="preserve">, </w:t>
+      </w:r>
+      <w:r>
+        <w:rPr>
+          <w:rFonts w:ascii="Arial" w:hAnsi="Arial" w:cs="Arial"/>
+          <w:sz w:val="24"/>
+          <w:szCs w:val="24"/>
+        </w:rPr>
+        <w:t xml:space="preserve">VB.NET, </w:t>
       </w:r>
       <w:r>
         <w:rPr>
@@ -1934,23 +2211,47 @@
           <w:sz w:val="24"/>
           <w:szCs w:val="24"/>
         </w:rPr>
-        <w:t>Java, Python,</w:t>
-      </w:r>
-      <w:r>
-        <w:rPr>
-          <w:rFonts w:ascii="Arial" w:hAnsi="Arial" w:cs="Arial"/>
-          <w:sz w:val="24"/>
-          <w:szCs w:val="24"/>
-        </w:rPr>
-        <w:t xml:space="preserve"> HTML, CSS</w:t>
-      </w:r>
-      <w:r>
-        <w:rPr>
-          <w:rFonts w:ascii="Arial" w:hAnsi="Arial" w:cs="Arial"/>
-          <w:sz w:val="24"/>
-          <w:szCs w:val="24"/>
-        </w:rPr>
-        <w:t>, SQL</w:t>
+        <w:t>Java</w:t>
+      </w:r>
+      <w:r>
+        <w:rPr>
+          <w:rFonts w:ascii="Arial" w:hAnsi="Arial" w:cs="Arial"/>
+          <w:sz w:val="24"/>
+          <w:szCs w:val="24"/>
+        </w:rPr>
+        <w:t xml:space="preserve">, </w:t>
+      </w:r>
+      <w:r>
+        <w:rPr>
+          <w:rFonts w:ascii="Arial" w:hAnsi="Arial" w:cs="Arial"/>
+          <w:sz w:val="24"/>
+          <w:szCs w:val="24"/>
+        </w:rPr>
+        <w:t>SQL, H</w:t>
+      </w:r>
+      <w:r>
+        <w:rPr>
+          <w:rFonts w:ascii="Arial" w:hAnsi="Arial" w:cs="Arial"/>
+          <w:sz w:val="24"/>
+          <w:szCs w:val="24"/>
+        </w:rPr>
+        <w:t xml:space="preserve">TML, </w:t>
+      </w:r>
+      <w:r>
+        <w:rPr>
+          <w:rFonts w:ascii="Arial" w:hAnsi="Arial" w:cs="Arial"/>
+          <w:sz w:val="24"/>
+          <w:szCs w:val="24"/>
+        </w:rPr>
+        <w:t>CSS</w:t>
+      </w:r>
+      <w:r>
+        <w:rPr>
+          <w:rFonts w:ascii="Arial" w:hAnsi="Arial" w:cs="Arial"/>
+          <w:sz w:val="24"/>
+          <w:szCs w:val="24"/>
+        </w:rPr>
+        <w:t>, Ruby</w:t>
       </w:r>
     </w:p>
     <w:p>
@@ -1959,7 +2260,7 @@
         <w:tabs>
           <w:tab w:val="right" w:pos="9360"/>
         </w:tabs>
-        <w:spacing w:line="266" w:lineRule="exact"/>
+        <w:spacing w:line="250" w:lineRule="exact"/>
         <w:contextualSpacing/>
         <w:rPr>
           <w:rFonts w:ascii="Arial" w:hAnsi="Arial" w:cs="Arial"/>
@@ -1974,16 +2275,7 @@
           <w:szCs w:val="24"/>
           <w:u w:val="single"/>
         </w:rPr>
-        <w:t>Frameworks</w:t>
-      </w:r>
-      <w:r>
-        <w:rPr>
-          <w:rFonts w:ascii="Arial" w:hAnsi="Arial" w:cs="Arial"/>
-          <w:sz w:val="24"/>
-          <w:szCs w:val="24"/>
-          <w:u w:val="single"/>
-        </w:rPr>
-        <w:t xml:space="preserve"> and Programs</w:t>
+        <w:t>Programs</w:t>
       </w:r>
     </w:p>
     <w:p>
@@ -1993,7 +2285,7 @@
           <w:tab w:val="clear" w:pos="360"/>
           <w:tab w:val="num" w:pos="720"/>
         </w:tabs>
-        <w:spacing w:after="0" w:line="266" w:lineRule="exact"/>
+        <w:spacing w:after="0" w:line="250" w:lineRule="exact"/>
         <w:ind w:left="720"/>
         <w:rPr>
           <w:rFonts w:ascii="Arial" w:hAnsi="Arial" w:cs="Arial"/>
@@ -2007,7 +2299,7 @@
           <w:sz w:val="24"/>
           <w:szCs w:val="24"/>
         </w:rPr>
-        <w:t xml:space="preserve">Unity, Rails, </w:t>
+        <w:t xml:space="preserve">Visual Studio, </w:t>
       </w:r>
       <w:proofErr w:type="spellStart"/>
       <w:r>
@@ -2025,7 +2317,7 @@
           <w:sz w:val="24"/>
           <w:szCs w:val="24"/>
         </w:rPr>
-        <w:t xml:space="preserve">, Visual Studio, </w:t>
+        <w:t xml:space="preserve">, </w:t>
       </w:r>
       <w:proofErr w:type="spellStart"/>
       <w:r>
@@ -2059,17 +2351,7 @@
           <w:sz w:val="24"/>
           <w:szCs w:val="24"/>
         </w:rPr>
-        <w:t>Adobe Ph</w:t>
-      </w:r>
-      <w:bookmarkStart w:id="0" w:name="_GoBack"/>
-      <w:bookmarkEnd w:id="0"/>
-      <w:r>
-        <w:rPr>
-          <w:rFonts w:ascii="Arial" w:hAnsi="Arial" w:cs="Arial"/>
-          <w:sz w:val="24"/>
-          <w:szCs w:val="24"/>
-        </w:rPr>
-        <w:t xml:space="preserve">otoshop, </w:t>
+        <w:t xml:space="preserve">Adobe Photoshop, </w:t>
       </w:r>
       <w:proofErr w:type="spellStart"/>
       <w:r>
@@ -2089,7 +2371,7 @@
           <w:ilvl w:val="0"/>
           <w:numId w:val="0"/>
         </w:numPr>
-        <w:spacing w:after="0" w:line="266" w:lineRule="exact"/>
+        <w:spacing w:after="0" w:line="250" w:lineRule="exact"/>
         <w:rPr>
           <w:rFonts w:ascii="Arial" w:hAnsi="Arial" w:cs="Arial"/>
           <w:sz w:val="24"/>
@@ -2103,7 +2385,7 @@
         <w:pBdr>
           <w:bottom w:val="single" w:sz="12" w:space="1" w:color="auto"/>
         </w:pBdr>
-        <w:spacing w:line="266" w:lineRule="exact"/>
+        <w:spacing w:line="250" w:lineRule="exact"/>
         <w:contextualSpacing/>
         <w:rPr>
           <w:rFonts w:ascii="Arial" w:hAnsi="Arial" w:cs="Arial"/>
@@ -2128,7 +2410,7 @@
         <w:tabs>
           <w:tab w:val="right" w:pos="9360"/>
         </w:tabs>
-        <w:spacing w:line="266" w:lineRule="exact"/>
+        <w:spacing w:line="250" w:lineRule="exact"/>
         <w:ind w:left="720" w:hanging="720"/>
         <w:contextualSpacing/>
         <w:rPr>
@@ -2160,7 +2442,15 @@
           <w:sz w:val="24"/>
           <w:szCs w:val="24"/>
         </w:rPr>
-        <w:t>Graduated: Dec. 2015</w:t>
+        <w:t xml:space="preserve">Graduated </w:t>
+      </w:r>
+      <w:r>
+        <w:rPr>
+          <w:rFonts w:ascii="Arial" w:hAnsi="Arial" w:cs="Arial"/>
+          <w:sz w:val="24"/>
+          <w:szCs w:val="24"/>
+        </w:rPr>
+        <w:t>Dec. 2015</w:t>
       </w:r>
     </w:p>
     <w:p>
@@ -2170,7 +2460,7 @@
           <w:tab w:val="clear" w:pos="360"/>
           <w:tab w:val="num" w:pos="720"/>
         </w:tabs>
-        <w:spacing w:after="0" w:line="266" w:lineRule="exact"/>
+        <w:spacing w:after="0" w:line="250" w:lineRule="exact"/>
         <w:ind w:left="720"/>
         <w:rPr>
           <w:rFonts w:ascii="Arial" w:hAnsi="Arial" w:cs="Arial"/>
@@ -2202,7 +2492,7 @@
           <w:tab w:val="clear" w:pos="360"/>
           <w:tab w:val="num" w:pos="720"/>
         </w:tabs>
-        <w:spacing w:after="0" w:line="266" w:lineRule="exact"/>
+        <w:spacing w:after="0" w:line="250" w:lineRule="exact"/>
         <w:ind w:left="720"/>
         <w:rPr>
           <w:rFonts w:ascii="Arial" w:hAnsi="Arial" w:cs="Arial"/>
@@ -2224,8 +2514,9 @@
           <w:sz w:val="24"/>
           <w:szCs w:val="24"/>
         </w:rPr>
-        <w:t>3.736</w:t>
-      </w:r>
+        <w:t>3.777</w:t>
+      </w:r>
+      <w:bookmarkEnd w:id="0"/>
     </w:p>
     <w:sectPr>
       <w:pgSz w:w="12240" w:h="15840"/>
@@ -2620,7 +2911,7 @@
     <w:rPrDefault>
       <w:rPr>
         <w:rFonts w:ascii="Calibri" w:eastAsia="Calibri" w:hAnsi="Calibri" w:cs="Times New Roman"/>
-        <w:lang w:val="en-US" w:eastAsia="ko-KR" w:bidi="ar-SA"/>
+        <w:lang w:val="en-US" w:eastAsia="en-US" w:bidi="ar-SA"/>
       </w:rPr>
     </w:rPrDefault>
     <w:pPrDefault/>
@@ -2774,7 +3065,6 @@
     <w:rPr>
       <w:sz w:val="22"/>
       <w:szCs w:val="22"/>
-      <w:lang w:eastAsia="en-US"/>
     </w:rPr>
   </w:style>
   <w:style w:type="character" w:default="1" w:styleId="DefaultParagraphFont">
@@ -2812,11 +3102,11 @@
     <w:rPr>
       <w:sz w:val="22"/>
       <w:szCs w:val="22"/>
-      <w:lang w:eastAsia="en-US"/>
     </w:rPr>
   </w:style>
   <w:style w:type="character" w:styleId="Hyperlink">
     <w:name w:val="Hyperlink"/>
+    <w:basedOn w:val="DefaultParagraphFont"/>
     <w:uiPriority w:val="99"/>
     <w:unhideWhenUsed/>
     <w:rsid w:val="00333FA0"/>
@@ -2840,6 +3130,7 @@
   </w:style>
   <w:style w:type="character" w:styleId="FollowedHyperlink">
     <w:name w:val="FollowedHyperlink"/>
+    <w:basedOn w:val="DefaultParagraphFont"/>
     <w:uiPriority w:val="99"/>
     <w:semiHidden/>
     <w:unhideWhenUsed/>
@@ -2858,7 +3149,7 @@
     <w:rPrDefault>
       <w:rPr>
         <w:rFonts w:ascii="Calibri" w:eastAsia="Calibri" w:hAnsi="Calibri" w:cs="Times New Roman"/>
-        <w:lang w:val="en-US" w:eastAsia="ko-KR" w:bidi="ar-SA"/>
+        <w:lang w:val="en-US" w:eastAsia="en-US" w:bidi="ar-SA"/>
       </w:rPr>
     </w:rPrDefault>
     <w:pPrDefault/>
@@ -3012,7 +3303,6 @@
     <w:rPr>
       <w:sz w:val="22"/>
       <w:szCs w:val="22"/>
-      <w:lang w:eastAsia="en-US"/>
     </w:rPr>
   </w:style>
   <w:style w:type="character" w:default="1" w:styleId="DefaultParagraphFont">
@@ -3050,11 +3340,11 @@
     <w:rPr>
       <w:sz w:val="22"/>
       <w:szCs w:val="22"/>
-      <w:lang w:eastAsia="en-US"/>
     </w:rPr>
   </w:style>
   <w:style w:type="character" w:styleId="Hyperlink">
     <w:name w:val="Hyperlink"/>
+    <w:basedOn w:val="DefaultParagraphFont"/>
     <w:uiPriority w:val="99"/>
     <w:unhideWhenUsed/>
     <w:rsid w:val="00333FA0"/>
@@ -3078,6 +3368,7 @@
   </w:style>
   <w:style w:type="character" w:styleId="FollowedHyperlink">
     <w:name w:val="FollowedHyperlink"/>
+    <w:basedOn w:val="DefaultParagraphFont"/>
     <w:uiPriority w:val="99"/>
     <w:semiHidden/>
     <w:unhideWhenUsed/>
@@ -3378,7 +3669,7 @@
 </file>
 
 <file path=customXml/itemProps1.xml><?xml version="1.0" encoding="utf-8"?>
-<ds:datastoreItem xmlns:ds="http://schemas.openxmlformats.org/officeDocument/2006/customXml" ds:itemID="{C0DE80AB-1F72-42C9-96AC-0FCF4420BEED}">
+<ds:datastoreItem xmlns:ds="http://schemas.openxmlformats.org/officeDocument/2006/customXml" ds:itemID="{7097303C-125A-46C4-B6CF-0A567AD08DE3}">
   <ds:schemaRefs>
     <ds:schemaRef ds:uri="http://schemas.openxmlformats.org/officeDocument/2006/bibliography"/>
   </ds:schemaRefs>

</xml_diff>